<commit_message>
Deployed e6cb2df with MkDocs version: 1.2.2
</commit_message>
<xml_diff>
--- a/legislacao/plog/PLOG0009A.docx
+++ b/legislacao/plog/PLOG0009A.docx
@@ -440,7 +440,7 @@
                 <w:sz w:val="24"/>
                 <w:szCs w:val="24"/>
               </w:rPr>
-              <w:t>08</w:t>
+              <w:t>09</w:t>
             </w:r>
             <w:r>
               <w:rPr>
@@ -1332,7 +1332,7 @@
                     </pic:cNvPicPr>
                   </pic:nvPicPr>
                   <pic:blipFill>
-                    <a:blip r:embed="rId10"/>
+                    <a:blip r:embed="rId10" cstate="print"/>
                     <a:srcRect/>
                     <a:stretch>
                       <a:fillRect/>
@@ -2365,6 +2365,9 @@
         <w:keepNext/>
         <w:keepLines/>
         <w:widowControl w:val="0"/>
+        <w:tabs>
+          <w:tab w:val="left" w:pos="3510"/>
+        </w:tabs>
         <w:spacing w:before="120" w:after="120"/>
         <w:jc w:val="both"/>
         <w:rPr>
@@ -2373,6 +2376,14 @@
           <w:lang w:val="pt-PT"/>
         </w:rPr>
       </w:pPr>
+      <w:r>
+        <w:rPr>
+          <w:sz w:val="24"/>
+          <w:szCs w:val="24"/>
+          <w:lang w:val="pt-PT"/>
+        </w:rPr>
+        <w:tab/>
+      </w:r>
     </w:p>
     <w:p>
       <w:pPr>
@@ -3448,7 +3459,23 @@
           <w:szCs w:val="24"/>
           <w:lang w:val="pt-PT"/>
         </w:rPr>
-        <w:t>procedimento 4.2, o encarregado pela elabororação do PI solicitará ao responsável técnico a revisão do plano</w:t>
+        <w:t>procedimento 4.2</w:t>
+      </w:r>
+      <w:r>
+        <w:rPr>
+          <w:sz w:val="24"/>
+          <w:szCs w:val="24"/>
+          <w:lang w:val="pt-PT"/>
+        </w:rPr>
+        <w:t xml:space="preserve"> e 4.3</w:t>
+      </w:r>
+      <w:r>
+        <w:rPr>
+          <w:sz w:val="24"/>
+          <w:szCs w:val="24"/>
+          <w:lang w:val="pt-PT"/>
+        </w:rPr>
+        <w:t>, o encarregado pela elabororação do PI solicitará ao responsável técnico a revisão do plano</w:t>
       </w:r>
       <w:r>
         <w:rPr>
@@ -3628,7 +3655,23 @@
           <w:szCs w:val="24"/>
           <w:lang w:val="pt-PT"/>
         </w:rPr>
-        <w:t xml:space="preserve">Após realizadas no SILOMS as alterações do PI pelo encarregado, na tela inicial de “Elaborar plano de inspeção”, na aba “Plano”, este concluirá o PI selecionando o campo “Aprovado” ao lado do nome do elaborador. Será solicitada a assinatura eletrônica pessoal do encarregado para conclusão do PI. </w:t>
+        <w:t xml:space="preserve">Após realizadas no SILOMS as alterações do PI pelo encarregado, </w:t>
+      </w:r>
+      <w:r>
+        <w:rPr>
+          <w:sz w:val="24"/>
+          <w:szCs w:val="24"/>
+          <w:lang w:val="pt-PT"/>
+        </w:rPr>
+        <w:t xml:space="preserve">conforme revisão do responsável técnico (item 4.4), </w:t>
+      </w:r>
+      <w:r>
+        <w:rPr>
+          <w:sz w:val="24"/>
+          <w:szCs w:val="24"/>
+          <w:lang w:val="pt-PT"/>
+        </w:rPr>
+        <w:t xml:space="preserve">na tela inicial de “Elaborar plano de inspeção”, na aba “Plano”, este concluirá o PI selecionando o campo “Aprovado” ao lado do nome do elaborador. Será solicitada a assinatura eletrônica pessoal do encarregado para conclusão do PI. </w:t>
       </w:r>
     </w:p>
     <w:p>
@@ -3680,7 +3723,23 @@
           <w:szCs w:val="24"/>
           <w:lang w:val="pt-PT"/>
         </w:rPr>
-        <w:t xml:space="preserve">Após concluído o procedimento 4.3.4, o responsável técnico preencherá seu posto e nome  e aprovará o PI selecionando o campo “Aprovado”. Será solicitada a assinatura eletrônica pessoal do resposnável técnico para aprovação final do PI. </w:t>
+        <w:t>A</w:t>
+      </w:r>
+      <w:r>
+        <w:rPr>
+          <w:sz w:val="24"/>
+          <w:szCs w:val="24"/>
+          <w:lang w:val="pt-PT"/>
+        </w:rPr>
+        <w:t>pós concluído o procedimento 4.5.1</w:t>
+      </w:r>
+      <w:r>
+        <w:rPr>
+          <w:sz w:val="24"/>
+          <w:szCs w:val="24"/>
+          <w:lang w:val="pt-PT"/>
+        </w:rPr>
+        <w:t xml:space="preserve">, o responsável técnico preencherá seu posto e nome  e aprovará o PI selecionando o campo “Aprovado”. Será solicitada a assinatura eletrônica pessoal do resposnável técnico para aprovação final do PI. </w:t>
       </w:r>
     </w:p>
     <w:p>
@@ -3721,34 +3780,28 @@
         <w:spacing w:before="120" w:after="120"/>
         <w:jc w:val="both"/>
         <w:rPr>
-          <w:sz w:val="24"/>
-          <w:szCs w:val="24"/>
-          <w:lang w:val="pt-PT"/>
-        </w:rPr>
-      </w:pPr>
-      <w:r>
-        <w:rPr>
-          <w:sz w:val="24"/>
-          <w:szCs w:val="24"/>
-          <w:lang w:val="pt-PT"/>
-        </w:rPr>
-        <w:t>Concluída esta etapa, a inspeção de material já poderá ser realizada conforme condição descrita no item 3.2.</w:t>
-      </w:r>
-    </w:p>
-    <w:p>
-      <w:pPr>
-        <w:keepNext/>
-        <w:keepLines/>
-        <w:widowControl w:val="0"/>
-        <w:spacing w:before="120" w:after="120"/>
-        <w:jc w:val="both"/>
-        <w:rPr>
           <w:color w:val="FF0000"/>
           <w:sz w:val="24"/>
           <w:szCs w:val="24"/>
           <w:lang w:val="pt-PT"/>
         </w:rPr>
       </w:pPr>
+      <w:r>
+        <w:rPr>
+          <w:sz w:val="24"/>
+          <w:szCs w:val="24"/>
+          <w:lang w:val="pt-PT"/>
+        </w:rPr>
+        <w:t>Concluída esta etapa, a inspeção de material já poderá ser realizada</w:t>
+      </w:r>
+      <w:r>
+        <w:rPr>
+          <w:sz w:val="24"/>
+          <w:szCs w:val="24"/>
+          <w:lang w:val="pt-PT"/>
+        </w:rPr>
+        <w:t>.</w:t>
+      </w:r>
     </w:p>
     <w:p>
       <w:pPr>
@@ -4515,7 +4568,6 @@
           <w:sz w:val="24"/>
           <w:szCs w:val="24"/>
         </w:rPr>
-        <w:lastRenderedPageBreak/>
         <w:t>Revisado</w:t>
       </w:r>
       <w:r>
@@ -4578,6 +4630,7 @@
           <w:sz w:val="24"/>
           <w:szCs w:val="24"/>
         </w:rPr>
+        <w:lastRenderedPageBreak/>
         <w:t>DENIS</w:t>
       </w:r>
       <w:r>
@@ -5012,7 +5065,7 @@
             <w:b/>
             <w:noProof/>
           </w:rPr>
-          <w:t>2</w:t>
+          <w:t>1</w:t>
         </w:r>
         <w:r>
           <w:rPr>
@@ -5160,7 +5213,7 @@
         <w:b/>
         <w:noProof/>
       </w:rPr>
-      <w:t>4</w:t>
+      <w:t>7</w:t>
     </w:r>
     <w:r>
       <w:rPr>
@@ -5750,7 +5803,7 @@
   <w:abstractNum w:abstractNumId="3">
     <w:nsid w:val="07445E33"/>
     <w:multiLevelType w:val="multilevel"/>
-    <w:tmpl w:val="9F5E7A10"/>
+    <w:tmpl w:val="D8EEB88E"/>
     <w:lvl w:ilvl="0">
       <w:start w:val="4"/>
       <w:numFmt w:val="decimal"/>
@@ -5805,6 +5858,7 @@
         <w:rFonts w:ascii="Times New Roman" w:hAnsi="Times New Roman" w:hint="default"/>
         <w:b/>
         <w:i w:val="0"/>
+        <w:color w:val="auto"/>
         <w:sz w:val="24"/>
         <w:szCs w:val="24"/>
       </w:rPr>
@@ -10742,7 +10796,7 @@
 </file>
 
 <file path=customXml/itemProps1.xml><?xml version="1.0" encoding="utf-8"?>
-<ds:datastoreItem xmlns:ds="http://schemas.openxmlformats.org/officeDocument/2006/customXml" ds:itemID="{5EF3B937-DB11-4450-9212-5B456724107A}">
+<ds:datastoreItem xmlns:ds="http://schemas.openxmlformats.org/officeDocument/2006/customXml" ds:itemID="{5886FD5D-CA24-4CEA-A6FD-E9B3FA608D4A}">
   <ds:schemaRefs>
     <ds:schemaRef ds:uri="http://schemas.openxmlformats.org/officeDocument/2006/bibliography"/>
   </ds:schemaRefs>

</xml_diff>